<commit_message>
Fixed and Implemented Search and Filtering
Created and implemented a working search and filter function
</commit_message>
<xml_diff>
--- a/Project Documentation/Project Overview.docx
+++ b/Project Documentation/Project Overview.docx
@@ -71,23 +71,7 @@
           <w:b/>
           <w:sz w:val="28"/>
         </w:rPr>
-        <w:t>Development of ‘</w:t>
-      </w:r>
-      <w:proofErr w:type="spellStart"/>
-      <w:r>
-        <w:rPr>
-          <w:b/>
-          <w:sz w:val="28"/>
-        </w:rPr>
-        <w:t>TasteTracker</w:t>
-      </w:r>
-      <w:proofErr w:type="spellEnd"/>
-      <w:r>
-        <w:rPr>
-          <w:b/>
-          <w:sz w:val="28"/>
-        </w:rPr>
-        <w:t xml:space="preserve">’ PWA </w:t>
+        <w:t xml:space="preserve">Development of ‘TasteTracker’ PWA </w:t>
       </w:r>
     </w:p>
     <w:p>
@@ -105,10 +89,7 @@
         <w:spacing w:after="174"/>
       </w:pPr>
       <w:r>
-        <w:t>Thomas Dubojski</w:t>
-      </w:r>
-      <w:r>
-        <w:t xml:space="preserve"> </w:t>
+        <w:t xml:space="preserve">Thomas Dubojski </w:t>
       </w:r>
     </w:p>
     <w:p>
@@ -155,10 +136,7 @@
       </w:pPr>
       <w:r>
         <w:lastRenderedPageBreak/>
-        <w:t>Project Description</w:t>
-      </w:r>
-      <w:r>
-        <w:t xml:space="preserve"> </w:t>
+        <w:t xml:space="preserve">Project Description </w:t>
       </w:r>
     </w:p>
     <w:p>
@@ -180,10 +158,7 @@
         <w:ind w:left="-5"/>
       </w:pPr>
       <w:r>
-        <w:t>Brief</w:t>
-      </w:r>
-      <w:r>
-        <w:t xml:space="preserve"> </w:t>
+        <w:t xml:space="preserve">Brief </w:t>
       </w:r>
     </w:p>
     <w:p>
@@ -192,10 +167,7 @@
         <w:ind w:left="10"/>
       </w:pPr>
       <w:r>
-        <w:t xml:space="preserve">A </w:t>
-      </w:r>
-      <w:r>
-        <w:t xml:space="preserve">local food blogger has requested development of a progressive web app (PWA) named </w:t>
+        <w:t xml:space="preserve">A local food blogger has requested development of a progressive web app (PWA) named </w:t>
       </w:r>
       <w:r>
         <w:rPr>
@@ -204,10 +176,7 @@
         <w:t xml:space="preserve">‘Taste Tracker’. </w:t>
       </w:r>
       <w:r>
-        <w:t>The platform will allow users to share food reviews for locations in the central west.</w:t>
-      </w:r>
-      <w:r>
-        <w:t xml:space="preserve"> </w:t>
+        <w:t xml:space="preserve">The platform will allow users to share food reviews for locations in the central west. </w:t>
       </w:r>
     </w:p>
     <w:p>
@@ -216,10 +185,7 @@
         <w:ind w:left="-5"/>
       </w:pPr>
       <w:r>
-        <w:t>Functional Requirements</w:t>
-      </w:r>
-      <w:r>
-        <w:t xml:space="preserve"> </w:t>
+        <w:t xml:space="preserve">Functional Requirements </w:t>
       </w:r>
     </w:p>
     <w:p>
@@ -231,10 +197,7 @@
         <w:ind w:hanging="360"/>
       </w:pPr>
       <w:r>
-        <w:t>Users must have the ability to create accounts and sign-in in a secure way</w:t>
-      </w:r>
-      <w:r>
-        <w:t xml:space="preserve"> </w:t>
+        <w:t xml:space="preserve">Users must have the ability to create accounts and sign-in in a secure way </w:t>
       </w:r>
     </w:p>
     <w:p>
@@ -247,15 +210,7 @@
         <w:ind w:hanging="360"/>
       </w:pPr>
       <w:r>
-        <w:t xml:space="preserve">After logging in/creating account user can add restaurant reviews that </w:t>
-      </w:r>
-      <w:proofErr w:type="gramStart"/>
-      <w:r>
-        <w:t>include:</w:t>
-      </w:r>
-      <w:proofErr w:type="gramEnd"/>
-      <w:r>
-        <w:t xml:space="preserve"> </w:t>
+        <w:t xml:space="preserve">After logging in/creating account user can add restaurant reviews that include: </w:t>
       </w:r>
       <w:r>
         <w:rPr>
@@ -270,10 +225,7 @@
         <w:t xml:space="preserve"> </w:t>
       </w:r>
       <w:r>
-        <w:t>Restaurant name</w:t>
-      </w:r>
-      <w:r>
-        <w:t xml:space="preserve"> </w:t>
+        <w:t xml:space="preserve">Restaurant name </w:t>
       </w:r>
       <w:r>
         <w:rPr>
@@ -288,10 +240,7 @@
         <w:t xml:space="preserve"> </w:t>
       </w:r>
       <w:r>
-        <w:t>Cuisine type</w:t>
-      </w:r>
-      <w:r>
-        <w:t xml:space="preserve"> </w:t>
+        <w:t xml:space="preserve">Cuisine type </w:t>
       </w:r>
       <w:r>
         <w:rPr>
@@ -306,10 +255,7 @@
         <w:t xml:space="preserve"> </w:t>
       </w:r>
       <w:r>
-        <w:t>Review date</w:t>
-      </w:r>
-      <w:r>
-        <w:t xml:space="preserve"> </w:t>
+        <w:t xml:space="preserve">Review date </w:t>
       </w:r>
       <w:r>
         <w:rPr>
@@ -324,10 +270,7 @@
         <w:t xml:space="preserve"> </w:t>
       </w:r>
       <w:r>
-        <w:t>Rating</w:t>
-      </w:r>
-      <w:r>
-        <w:t xml:space="preserve"> </w:t>
+        <w:t xml:space="preserve">Rating </w:t>
       </w:r>
       <w:r>
         <w:rPr>
@@ -342,10 +285,7 @@
         <w:t xml:space="preserve"> </w:t>
       </w:r>
       <w:r>
-        <w:t>Text</w:t>
-      </w:r>
-      <w:r>
-        <w:t xml:space="preserve"> </w:t>
+        <w:t xml:space="preserve">Text </w:t>
       </w:r>
     </w:p>
     <w:p>
@@ -358,13 +298,7 @@
         <w:ind w:hanging="360"/>
       </w:pPr>
       <w:r>
-        <w:t xml:space="preserve">Non-logged in users have permission to see </w:t>
-      </w:r>
-      <w:r>
-        <w:t>and search reviews, but cannot add reviews until logged in</w:t>
-      </w:r>
-      <w:r>
-        <w:t xml:space="preserve"> </w:t>
+        <w:t xml:space="preserve">Non-logged in users have permission to see and search reviews, but cannot add reviews until logged in </w:t>
       </w:r>
     </w:p>
     <w:p>
@@ -376,10 +310,7 @@
         <w:ind w:hanging="360"/>
       </w:pPr>
       <w:r>
-        <w:t>Users have ability to edit/delete reviews created by their account</w:t>
-      </w:r>
-      <w:r>
-        <w:t xml:space="preserve"> </w:t>
+        <w:t xml:space="preserve">Users have ability to edit/delete reviews created by their account </w:t>
       </w:r>
     </w:p>
     <w:p>
@@ -392,10 +323,7 @@
         <w:ind w:hanging="360"/>
       </w:pPr>
       <w:r>
-        <w:t>All users can search reviews and filter results</w:t>
-      </w:r>
-      <w:r>
-        <w:t xml:space="preserve"> </w:t>
+        <w:t xml:space="preserve">All users can search reviews and filter results </w:t>
       </w:r>
     </w:p>
     <w:p>
@@ -404,10 +332,7 @@
         <w:ind w:left="-5"/>
       </w:pPr>
       <w:r>
-        <w:t>Non-Functional Requirements</w:t>
-      </w:r>
-      <w:r>
-        <w:t xml:space="preserve"> </w:t>
+        <w:t xml:space="preserve">Non-Functional Requirements </w:t>
       </w:r>
     </w:p>
     <w:p>
@@ -419,10 +344,7 @@
         <w:ind w:hanging="360"/>
       </w:pPr>
       <w:r>
-        <w:t>Clean, sleek and functional user interface (UI)</w:t>
-      </w:r>
-      <w:r>
-        <w:t xml:space="preserve"> </w:t>
+        <w:t xml:space="preserve">Clean, sleek and functional user interface (UI) </w:t>
       </w:r>
     </w:p>
     <w:p>
@@ -434,10 +356,7 @@
         <w:ind w:hanging="360"/>
       </w:pPr>
       <w:r>
-        <w:t>App should function fully on mobile, desktop and tablet</w:t>
-      </w:r>
-      <w:r>
-        <w:t xml:space="preserve"> </w:t>
+        <w:t xml:space="preserve">App should function fully on mobile, desktop and tablet </w:t>
       </w:r>
     </w:p>
     <w:p>
@@ -449,10 +368,7 @@
         <w:ind w:hanging="360"/>
       </w:pPr>
       <w:r>
-        <w:t>App should function offline using service worker</w:t>
-      </w:r>
-      <w:r>
-        <w:t xml:space="preserve"> </w:t>
+        <w:t xml:space="preserve">App should function offline using service worker </w:t>
       </w:r>
     </w:p>
     <w:p>
@@ -465,10 +381,7 @@
         <w:ind w:hanging="360"/>
       </w:pPr>
       <w:r>
-        <w:t>Data must be stored securely in SQL database with appropriate encryption</w:t>
-      </w:r>
-      <w:r>
-        <w:t xml:space="preserve"> </w:t>
+        <w:t xml:space="preserve">Data must be stored securely in SQL database with appropriate encryption </w:t>
       </w:r>
     </w:p>
     <w:p>
@@ -477,10 +390,7 @@
         <w:ind w:left="-5"/>
       </w:pPr>
       <w:r>
-        <w:t>Project Constraints</w:t>
-      </w:r>
-      <w:r>
-        <w:t xml:space="preserve"> </w:t>
+        <w:t xml:space="preserve">Project Constraints </w:t>
       </w:r>
     </w:p>
     <w:p>
@@ -492,10 +402,7 @@
         <w:ind w:right="496" w:hanging="360"/>
       </w:pPr>
       <w:r>
-        <w:t>Must use Python flask, Jinja2 templates, SQLite, HTML, CSS and JavaScript</w:t>
-      </w:r>
-      <w:r>
-        <w:t xml:space="preserve"> </w:t>
+        <w:t xml:space="preserve">Must use Python flask, Jinja2 templates, SQLite, HTML, CSS and JavaScript </w:t>
       </w:r>
     </w:p>
     <w:p>
@@ -508,32 +415,7 @@
         <w:ind w:right="496" w:hanging="360"/>
       </w:pPr>
       <w:r>
-        <w:t xml:space="preserve">Must maintain up to date project version on </w:t>
-      </w:r>
-      <w:proofErr w:type="spellStart"/>
-      <w:r>
-        <w:t>github</w:t>
-      </w:r>
-      <w:proofErr w:type="spellEnd"/>
-      <w:r>
-        <w:t xml:space="preserve"> using commits</w:t>
-      </w:r>
-      <w:r>
-        <w:t xml:space="preserve"> </w:t>
-      </w:r>
-      <w:r>
-        <w:t xml:space="preserve">Must use secure coding practices i.e. password hashing, block XSS, Authorisation checks, </w:t>
-      </w:r>
-      <w:proofErr w:type="spellStart"/>
-      <w:r>
-        <w:t>ect</w:t>
-      </w:r>
-      <w:proofErr w:type="spellEnd"/>
-      <w:r>
-        <w:t>.</w:t>
-      </w:r>
-      <w:r>
-        <w:t xml:space="preserve"> </w:t>
+        <w:t xml:space="preserve">Must maintain up to date project version on github using commits Must use secure coding practices i.e. password hashing, block XSS, Authorisation checks, ect. </w:t>
       </w:r>
     </w:p>
     <w:p>
@@ -542,10 +424,7 @@
         <w:ind w:left="-5"/>
       </w:pPr>
       <w:r>
-        <w:t>Acceptance Criteria</w:t>
-      </w:r>
-      <w:r>
-        <w:t xml:space="preserve"> </w:t>
+        <w:t xml:space="preserve">Acceptance Criteria </w:t>
       </w:r>
     </w:p>
     <w:p>
@@ -557,10 +436,7 @@
         <w:ind w:hanging="360"/>
       </w:pPr>
       <w:r>
-        <w:t>Users can register, login, add/edit/delete reviews, and search/filter data</w:t>
-      </w:r>
-      <w:r>
-        <w:t xml:space="preserve"> </w:t>
+        <w:t xml:space="preserve">Users can register, login, add/edit/delete reviews, and search/filter data </w:t>
       </w:r>
     </w:p>
     <w:p>
@@ -572,10 +448,7 @@
         <w:ind w:hanging="360"/>
       </w:pPr>
       <w:r>
-        <w:t>Database stores all relevant review data</w:t>
-      </w:r>
-      <w:r>
-        <w:t xml:space="preserve"> </w:t>
+        <w:t xml:space="preserve">Database stores all relevant review data </w:t>
       </w:r>
     </w:p>
     <w:p>
@@ -587,10 +460,7 @@
         <w:ind w:hanging="360"/>
       </w:pPr>
       <w:r>
-        <w:t>Application code is well documented and modular</w:t>
-      </w:r>
-      <w:r>
-        <w:t xml:space="preserve"> </w:t>
+        <w:t xml:space="preserve">Application code is well documented and modular </w:t>
       </w:r>
     </w:p>
     <w:p>
@@ -601,16 +471,8 @@
         </w:numPr>
         <w:ind w:hanging="360"/>
       </w:pPr>
-      <w:proofErr w:type="spellStart"/>
-      <w:r>
-        <w:t>Github</w:t>
-      </w:r>
-      <w:proofErr w:type="spellEnd"/>
-      <w:r>
-        <w:t xml:space="preserve"> repository reflect agile workflow with a project board</w:t>
-      </w:r>
-      <w:r>
-        <w:t xml:space="preserve"> </w:t>
+      <w:r>
+        <w:t xml:space="preserve">Github repository reflect agile workflow with a project board </w:t>
       </w:r>
     </w:p>
     <w:p>
@@ -652,10 +514,7 @@
         <w:ind w:left="0" w:right="3398"/>
       </w:pPr>
       <w:r>
-        <w:t>Project Planning</w:t>
-      </w:r>
-      <w:r>
-        <w:t xml:space="preserve"> </w:t>
+        <w:t xml:space="preserve">Project Planning </w:t>
       </w:r>
     </w:p>
     <w:p>
@@ -709,15 +568,7 @@
           <w:bCs/>
           <w:highlight w:val="yellow"/>
         </w:rPr>
-        <w:t>S</w:t>
-      </w:r>
-      <w:r>
-        <w:rPr>
-          <w:b/>
-          <w:bCs/>
-          <w:highlight w:val="yellow"/>
-        </w:rPr>
-        <w:t>toryboard</w:t>
+        <w:t>Storyboard</w:t>
       </w:r>
       <w:r>
         <w:rPr>
@@ -733,15 +584,7 @@
         <w:ind w:left="10"/>
       </w:pPr>
       <w:r>
-        <w:t xml:space="preserve">The storyboard outlines the main pages of the </w:t>
-      </w:r>
-      <w:proofErr w:type="spellStart"/>
-      <w:r>
-        <w:t>TasteTracker</w:t>
-      </w:r>
-      <w:proofErr w:type="spellEnd"/>
-      <w:r>
-        <w:t xml:space="preserve"> PWA, what appears on each page, and how users navigate</w:t>
+        <w:t>The storyboard outlines the main pages of the TasteTracker PWA, what appears on each page, and how users navigate</w:t>
       </w:r>
     </w:p>
     <w:p>
@@ -768,10 +611,133 @@
         <w:ind w:left="10"/>
       </w:pPr>
       <w:r>
+        <w:t>Purpose: Acts as a landing page when you first access the site</w:t>
+      </w:r>
+    </w:p>
+    <w:p>
+      <w:pPr>
+        <w:spacing w:after="174"/>
+        <w:ind w:left="10"/>
+      </w:pPr>
+      <w:r>
+        <w:t>Features:</w:t>
+      </w:r>
+      <w:r>
+        <w:t xml:space="preserve"> Welcome message</w:t>
+      </w:r>
+      <w:r>
+        <w:t>, site description</w:t>
+      </w:r>
+      <w:r>
+        <w:t xml:space="preserve"> and navbar</w:t>
+      </w:r>
+    </w:p>
+    <w:p>
+      <w:pPr>
+        <w:spacing w:after="174"/>
+        <w:ind w:left="10"/>
+      </w:pPr>
+      <w:r>
+        <w:t>Navigation:</w:t>
+      </w:r>
+      <w:r>
+        <w:t xml:space="preserve"> ‘Hamburger’ drop down menu</w:t>
+      </w:r>
+      <w:r>
+        <w:t xml:space="preserve">, where the user clicks on the title of the </w:t>
+      </w:r>
+      <w:r>
+        <w:t>page they want to navigate to and is then redirected</w:t>
+      </w:r>
+    </w:p>
+    <w:p>
+      <w:pPr>
+        <w:spacing w:after="174"/>
+        <w:ind w:left="10"/>
+      </w:pPr>
+      <w:r>
+        <w:t>2. Register Page</w:t>
+      </w:r>
+    </w:p>
+    <w:p>
+      <w:pPr>
+        <w:spacing w:after="174"/>
+        <w:ind w:left="10"/>
+      </w:pPr>
+      <w:r>
+        <w:t>Purpose: Allow new users to create an account</w:t>
+      </w:r>
+      <w:r>
+        <w:t xml:space="preserve"> to access more features</w:t>
+      </w:r>
+    </w:p>
+    <w:p>
+      <w:pPr>
+        <w:spacing w:after="174"/>
+        <w:ind w:left="10"/>
+      </w:pPr>
+      <w:r>
+        <w:t>Features:</w:t>
+      </w:r>
+      <w:r>
+        <w:t xml:space="preserve"> </w:t>
+      </w:r>
+      <w:r>
+        <w:t xml:space="preserve">Interactive form for account creation, </w:t>
+      </w:r>
+      <w:r>
+        <w:t>navbar</w:t>
+      </w:r>
+    </w:p>
+    <w:p>
+      <w:pPr>
+        <w:spacing w:after="174"/>
+        <w:ind w:left="10"/>
+      </w:pPr>
+      <w:r>
+        <w:t>Navigation:</w:t>
+      </w:r>
+      <w:r>
+        <w:t xml:space="preserve"> </w:t>
+      </w:r>
+      <w:r>
+        <w:t>‘Hamburger’ drop down menu</w:t>
+      </w:r>
+      <w:r>
+        <w:t>, ‘Already have an account?’ hyperlink to login page</w:t>
+      </w:r>
+      <w:r>
+        <w:t xml:space="preserve">, submission of form </w:t>
+      </w:r>
+      <w:r>
+        <w:t>redirects to either login page or error page</w:t>
+      </w:r>
+    </w:p>
+    <w:p>
+      <w:pPr>
+        <w:spacing w:after="174"/>
+        <w:ind w:left="10"/>
+      </w:pPr>
+      <w:r>
+        <w:t>3. Login Page</w:t>
+      </w:r>
+    </w:p>
+    <w:p>
+      <w:pPr>
+        <w:spacing w:after="174"/>
+        <w:ind w:left="10"/>
+      </w:pPr>
+      <w:r>
         <w:t>Purpose:</w:t>
       </w:r>
       <w:r>
-        <w:t xml:space="preserve"> Acts as a landing page when you first access the site, gives an overview of the sites purpose and provides access to other pages within the site i.e. registration, search</w:t>
+        <w:t xml:space="preserve"> Allows users with</w:t>
+      </w:r>
+      <w:r>
+        <w:t xml:space="preserve"> an account to log in for their member features</w:t>
+      </w:r>
+      <w:r>
+        <w:t xml:space="preserve"> and personal reviews</w:t>
       </w:r>
     </w:p>
     <w:p>
@@ -783,7 +749,7 @@
         <w:t>Features:</w:t>
       </w:r>
       <w:r>
-        <w:t xml:space="preserve"> Welcome message and navbar</w:t>
+        <w:t xml:space="preserve"> Interactive form for account login, navbar</w:t>
       </w:r>
     </w:p>
     <w:p>
@@ -795,25 +761,31 @@
         <w:t>Navigation:</w:t>
       </w:r>
       <w:r>
-        <w:t xml:space="preserve"> ‘Hamburger’ drop down menu</w:t>
-      </w:r>
-    </w:p>
-    <w:p>
-      <w:pPr>
-        <w:spacing w:after="174"/>
-        <w:ind w:left="10"/>
-      </w:pPr>
-      <w:r>
-        <w:t>2. Register Page</w:t>
-      </w:r>
-    </w:p>
-    <w:p>
-      <w:pPr>
-        <w:spacing w:after="174"/>
-        <w:ind w:left="10"/>
-      </w:pPr>
-      <w:r>
-        <w:t>Purpose: Allow new users to create an account</w:t>
+        <w:t xml:space="preserve"> </w:t>
+      </w:r>
+    </w:p>
+    <w:p>
+      <w:pPr>
+        <w:spacing w:after="174"/>
+        <w:ind w:left="10"/>
+      </w:pPr>
+    </w:p>
+    <w:p>
+      <w:pPr>
+        <w:spacing w:after="174"/>
+        <w:ind w:left="10"/>
+      </w:pPr>
+      <w:r>
+        <w:t>4. Dashboard / User Home (Logged-in Users)</w:t>
+      </w:r>
+    </w:p>
+    <w:p>
+      <w:pPr>
+        <w:spacing w:after="174"/>
+        <w:ind w:left="10"/>
+      </w:pPr>
+      <w:r>
+        <w:t>Purpose:</w:t>
       </w:r>
     </w:p>
     <w:p>
@@ -830,6 +802,12 @@
         <w:spacing w:after="174"/>
         <w:ind w:left="10"/>
       </w:pPr>
+    </w:p>
+    <w:p>
+      <w:pPr>
+        <w:spacing w:after="174"/>
+        <w:ind w:left="10"/>
+      </w:pPr>
       <w:r>
         <w:t>Navigation:</w:t>
       </w:r>
@@ -840,90 +818,7 @@
         <w:ind w:left="10"/>
       </w:pPr>
       <w:r>
-        <w:t>3. Login Page</w:t>
-      </w:r>
-    </w:p>
-    <w:p>
-      <w:pPr>
-        <w:spacing w:after="174"/>
-        <w:ind w:left="10"/>
-      </w:pPr>
-      <w:r>
-        <w:t>Purpose:</w:t>
-      </w:r>
-    </w:p>
-    <w:p>
-      <w:pPr>
-        <w:spacing w:after="174"/>
-        <w:ind w:left="10"/>
-      </w:pPr>
-      <w:r>
-        <w:t>Features:</w:t>
-      </w:r>
-    </w:p>
-    <w:p>
-      <w:pPr>
-        <w:spacing w:after="174"/>
-        <w:ind w:left="10"/>
-      </w:pPr>
-      <w:r>
-        <w:t>Navigation:</w:t>
-      </w:r>
-    </w:p>
-    <w:p>
-      <w:pPr>
-        <w:spacing w:after="174"/>
-        <w:ind w:left="10"/>
-      </w:pPr>
-    </w:p>
-    <w:p>
-      <w:pPr>
-        <w:spacing w:after="174"/>
-        <w:ind w:left="10"/>
-      </w:pPr>
-      <w:r>
-        <w:t>4. Dashboard / User Home (Logged-in Users)</w:t>
-      </w:r>
-    </w:p>
-    <w:p>
-      <w:pPr>
-        <w:spacing w:after="174"/>
-        <w:ind w:left="10"/>
-      </w:pPr>
-      <w:r>
-        <w:t>Purpose:</w:t>
-      </w:r>
-    </w:p>
-    <w:p>
-      <w:pPr>
-        <w:spacing w:after="174"/>
-        <w:ind w:left="10"/>
-      </w:pPr>
-      <w:r>
-        <w:t>Features:</w:t>
-      </w:r>
-    </w:p>
-    <w:p>
-      <w:pPr>
-        <w:spacing w:after="174"/>
-        <w:ind w:left="10"/>
-      </w:pPr>
-    </w:p>
-    <w:p>
-      <w:pPr>
-        <w:spacing w:after="174"/>
-        <w:ind w:left="10"/>
-      </w:pPr>
-      <w:r>
-        <w:t>Navigation:</w:t>
-      </w:r>
-    </w:p>
-    <w:p>
-      <w:pPr>
-        <w:spacing w:after="174"/>
-        <w:ind w:left="10"/>
-      </w:pPr>
-      <w:r>
+        <w:lastRenderedPageBreak/>
         <w:t>5. Add Review Page</w:t>
       </w:r>
     </w:p>
@@ -942,7 +837,6 @@
         <w:ind w:left="10"/>
       </w:pPr>
       <w:r>
-        <w:lastRenderedPageBreak/>
         <w:t>Features:</w:t>
       </w:r>
     </w:p>
@@ -2780,6 +2674,23 @@
 </file>
 
 <file path=customXml/item1.xml><?xml version="1.0" encoding="utf-8"?>
+<p:properties xmlns:p="http://schemas.microsoft.com/office/2006/metadata/properties" xmlns:xsi="http://www.w3.org/2001/XMLSchema-instance" xmlns:pc="http://schemas.microsoft.com/office/infopath/2007/PartnerControls">
+  <documentManagement>
+    <_activity xmlns="846dfc5c-9f7f-4e92-ad30-4a5e47816357" xsi:nil="true"/>
+  </documentManagement>
+</p:properties>
+</file>
+
+<file path=customXml/item2.xml><?xml version="1.0" encoding="utf-8"?>
+<?mso-contentType ?>
+<FormTemplates xmlns="http://schemas.microsoft.com/sharepoint/v3/contenttype/forms">
+  <Display>DocumentLibraryForm</Display>
+  <Edit>DocumentLibraryForm</Edit>
+  <New>DocumentLibraryForm</New>
+</FormTemplates>
+</file>
+
+<file path=customXml/item3.xml><?xml version="1.0" encoding="utf-8"?>
 <ct:contentTypeSchema xmlns:ct="http://schemas.microsoft.com/office/2006/metadata/contentType" xmlns:ma="http://schemas.microsoft.com/office/2006/metadata/properties/metaAttributes" ct:_="" ma:_="" ma:contentTypeName="Document" ma:contentTypeID="0x010100BA939F7BE111A944A4488D60D8AAF1FD" ma:contentTypeVersion="17" ma:contentTypeDescription="Create a new document." ma:contentTypeScope="" ma:versionID="67014462147d47d9670ceb65ed62ecd5">
   <xsd:schema xmlns:xsd="http://www.w3.org/2001/XMLSchema" xmlns:xs="http://www.w3.org/2001/XMLSchema" xmlns:p="http://schemas.microsoft.com/office/2006/metadata/properties" xmlns:ns3="846dfc5c-9f7f-4e92-ad30-4a5e47816357" xmlns:ns4="4b70f076-483f-4b25-af14-91e9590a952e" targetNamespace="http://schemas.microsoft.com/office/2006/metadata/properties" ma:root="true" ma:fieldsID="42613596f5e977241b6ae735079f6b32" ns3:_="" ns4:_="">
     <xsd:import namespace="846dfc5c-9f7f-4e92-ad30-4a5e47816357"/>
@@ -3026,24 +2937,25 @@
 </ct:contentTypeSchema>
 </file>
 
-<file path=customXml/item2.xml><?xml version="1.0" encoding="utf-8"?>
-<?mso-contentType ?>
-<FormTemplates xmlns="http://schemas.microsoft.com/sharepoint/v3/contenttype/forms">
-  <Display>DocumentLibraryForm</Display>
-  <Edit>DocumentLibraryForm</Edit>
-  <New>DocumentLibraryForm</New>
-</FormTemplates>
+<file path=customXml/itemProps1.xml><?xml version="1.0" encoding="utf-8"?>
+<ds:datastoreItem xmlns:ds="http://schemas.openxmlformats.org/officeDocument/2006/customXml" ds:itemID="{50BBC807-8F49-435B-91F4-0DD3958F7535}">
+  <ds:schemaRefs>
+    <ds:schemaRef ds:uri="http://schemas.microsoft.com/office/2006/metadata/properties"/>
+    <ds:schemaRef ds:uri="http://schemas.microsoft.com/office/infopath/2007/PartnerControls"/>
+    <ds:schemaRef ds:uri="846dfc5c-9f7f-4e92-ad30-4a5e47816357"/>
+  </ds:schemaRefs>
+</ds:datastoreItem>
 </file>
 
-<file path=customXml/item3.xml><?xml version="1.0" encoding="utf-8"?>
-<p:properties xmlns:p="http://schemas.microsoft.com/office/2006/metadata/properties" xmlns:xsi="http://www.w3.org/2001/XMLSchema-instance" xmlns:pc="http://schemas.microsoft.com/office/infopath/2007/PartnerControls">
-  <documentManagement>
-    <_activity xmlns="846dfc5c-9f7f-4e92-ad30-4a5e47816357" xsi:nil="true"/>
-  </documentManagement>
-</p:properties>
+<file path=customXml/itemProps2.xml><?xml version="1.0" encoding="utf-8"?>
+<ds:datastoreItem xmlns:ds="http://schemas.openxmlformats.org/officeDocument/2006/customXml" ds:itemID="{35AE87A1-6EEE-4392-8F57-B83236209E85}">
+  <ds:schemaRefs>
+    <ds:schemaRef ds:uri="http://schemas.microsoft.com/sharepoint/v3/contenttype/forms"/>
+  </ds:schemaRefs>
+</ds:datastoreItem>
 </file>
 
-<file path=customXml/itemProps1.xml><?xml version="1.0" encoding="utf-8"?>
+<file path=customXml/itemProps3.xml><?xml version="1.0" encoding="utf-8"?>
 <ds:datastoreItem xmlns:ds="http://schemas.openxmlformats.org/officeDocument/2006/customXml" ds:itemID="{2C0B7D2E-A583-4C33-B6B6-D82BD3051254}">
   <ds:schemaRefs>
     <ds:schemaRef ds:uri="http://schemas.microsoft.com/office/2006/metadata/contentType"/>
@@ -3060,22 +2972,4 @@
     <ds:schemaRef ds:uri="http://schemas.microsoft.com/internal/obd"/>
   </ds:schemaRefs>
 </ds:datastoreItem>
-</file>
-
-<file path=customXml/itemProps2.xml><?xml version="1.0" encoding="utf-8"?>
-<ds:datastoreItem xmlns:ds="http://schemas.openxmlformats.org/officeDocument/2006/customXml" ds:itemID="{35AE87A1-6EEE-4392-8F57-B83236209E85}">
-  <ds:schemaRefs>
-    <ds:schemaRef ds:uri="http://schemas.microsoft.com/sharepoint/v3/contenttype/forms"/>
-  </ds:schemaRefs>
-</ds:datastoreItem>
-</file>
-
-<file path=customXml/itemProps3.xml><?xml version="1.0" encoding="utf-8"?>
-<ds:datastoreItem xmlns:ds="http://schemas.openxmlformats.org/officeDocument/2006/customXml" ds:itemID="{50BBC807-8F49-435B-91F4-0DD3958F7535}">
-  <ds:schemaRefs>
-    <ds:schemaRef ds:uri="http://schemas.microsoft.com/office/2006/metadata/properties"/>
-    <ds:schemaRef ds:uri="http://schemas.microsoft.com/office/infopath/2007/PartnerControls"/>
-    <ds:schemaRef ds:uri="846dfc5c-9f7f-4e92-ad30-4a5e47816357"/>
-  </ds:schemaRefs>
-</ds:datastoreItem>
 </file>
</xml_diff>